<commit_message>
add the difference between SQL and CQL
</commit_message>
<xml_diff>
--- a/Seminar/Cassandra/CQL.docx
+++ b/Seminar/Cassandra/CQL.docx
@@ -452,7 +452,6 @@
               </w:rPr>
               <w:t xml:space="preserve">SET </w:t>
             </w:r>
-            <w:proofErr w:type="spellStart"/>
             <w:r>
               <w:rPr>
                 <w:rFonts w:ascii="Courier New" w:eastAsia="Times New Roman" w:hAnsi="Courier New" w:cs="Courier New"/>
@@ -464,7 +463,6 @@
               </w:rPr>
               <w:t>counter_column</w:t>
             </w:r>
-            <w:proofErr w:type="spellEnd"/>
             <w:r>
               <w:rPr>
                 <w:rFonts w:ascii="Courier New" w:eastAsia="Times New Roman" w:hAnsi="Courier New" w:cs="Courier New"/>
@@ -476,7 +474,6 @@
               </w:rPr>
               <w:t xml:space="preserve"> = </w:t>
             </w:r>
-            <w:proofErr w:type="spellStart"/>
             <w:r>
               <w:rPr>
                 <w:rFonts w:ascii="Courier New" w:eastAsia="Times New Roman" w:hAnsi="Courier New" w:cs="Courier New"/>
@@ -488,7 +485,6 @@
               </w:rPr>
               <w:t>counter_column</w:t>
             </w:r>
-            <w:proofErr w:type="spellEnd"/>
             <w:r>
               <w:rPr>
                 <w:rFonts w:ascii="Courier New" w:eastAsia="Times New Roman" w:hAnsi="Courier New" w:cs="Courier New"/>
@@ -542,9 +538,8 @@
                 <w:szCs w:val="20"/>
                 <w:lang w:val="en-US"/>
               </w:rPr>
-              <w:t xml:space="preserve">= </w:t>
-            </w:r>
-            <w:proofErr w:type="gramStart"/>
+              <w:t>= 1</w:t>
+            </w:r>
             <w:r>
               <w:rPr>
                 <w:rFonts w:ascii="Courier New" w:eastAsia="Times New Roman" w:hAnsi="Courier New" w:cs="Courier New"/>
@@ -554,20 +549,8 @@
                 <w:szCs w:val="20"/>
                 <w:lang w:val="en-US"/>
               </w:rPr>
-              <w:t>1</w:t>
-            </w:r>
-            <w:r>
-              <w:rPr>
-                <w:rFonts w:ascii="Courier New" w:eastAsia="Times New Roman" w:hAnsi="Courier New" w:cs="Courier New"/>
-                <w:noProof w:val="0"/>
-                <w:color w:val="3A3A3A"/>
-                <w:sz w:val="20"/>
-                <w:szCs w:val="20"/>
-                <w:lang w:val="en-US"/>
-              </w:rPr>
               <w:t xml:space="preserve"> )</w:t>
             </w:r>
-            <w:proofErr w:type="gramEnd"/>
           </w:p>
         </w:tc>
       </w:tr>
@@ -1157,52 +1140,280 @@
           <w:lang w:val="en-US"/>
         </w:rPr>
       </w:pPr>
+      <w:r>
+        <w:rPr>
+          <w:color w:val="FF0000"/>
+          <w:lang w:val="en-US"/>
+        </w:rPr>
+        <w:t>So sánh với SQL:</w:t>
+      </w:r>
+    </w:p>
+    <w:p>
+      <w:pPr>
+        <w:rPr>
+          <w:lang w:val="en-US"/>
+        </w:rPr>
+      </w:pPr>
+      <w:r>
+        <w:rPr>
+          <w:lang w:val="en-US"/>
+        </w:rPr>
+        <w:t>Giống:</w:t>
+      </w:r>
+    </w:p>
+    <w:p>
+      <w:pPr>
+        <w:ind w:firstLine="720"/>
+      </w:pPr>
+      <w:r>
+        <w:rPr>
+          <w:lang w:val="en-US"/>
+        </w:rPr>
+        <w:t>Tạo bảng: CREATE TABLE IF NOT EXISTS tenBang ( id INT PRIMARY KEY</w:t>
+      </w:r>
+      <w:r>
+        <w:t>);</w:t>
+      </w:r>
+    </w:p>
+    <w:p>
+      <w:pPr>
+        <w:ind w:firstLine="720"/>
+        <w:rPr>
+          <w:lang w:val="en-US"/>
+        </w:rPr>
+      </w:pPr>
+      <w:r>
+        <w:rPr>
+          <w:lang w:val="en-US"/>
+        </w:rPr>
+        <w:t>Tạo index: CREATE INDEX tenChiMuc ON tenBang(tenCot);</w:t>
+      </w:r>
+    </w:p>
+    <w:p>
+      <w:pPr>
+        <w:ind w:firstLine="720"/>
+        <w:rPr>
+          <w:lang w:val="en-US"/>
+        </w:rPr>
+      </w:pPr>
+      <w:r>
+        <w:t>Cập nhật bảng:</w:t>
+      </w:r>
+      <w:r>
+        <w:rPr>
+          <w:lang w:val="en-US"/>
+        </w:rPr>
+        <w:t xml:space="preserve"> ALTER TABLE  tenBang ADD </w:t>
+      </w:r>
+      <w:r>
+        <w:rPr>
+          <w:lang w:val="en-US"/>
+        </w:rPr>
+        <w:t>tenCot KieuDuLieu;</w:t>
+      </w:r>
+    </w:p>
+    <w:p>
+      <w:pPr>
+        <w:ind w:firstLine="720"/>
+        <w:rPr>
+          <w:lang w:val="en-US"/>
+        </w:rPr>
+      </w:pPr>
+      <w:r>
+        <w:rPr>
+          <w:lang w:val="en-US"/>
+        </w:rPr>
+        <w:t>Thêm dữ liệu: INSERT INTO tenBang(id, myField) VALUES (1,7);</w:t>
+      </w:r>
+    </w:p>
+    <w:p>
+      <w:pPr>
+        <w:ind w:firstLine="720"/>
+        <w:rPr>
+          <w:lang w:val="en-US"/>
+        </w:rPr>
+      </w:pPr>
+      <w:r>
+        <w:rPr>
+          <w:lang w:val="en-US"/>
+        </w:rPr>
+        <w:t>Truy vấn: SELECT * FROM tenBang WHERE điều kiện;</w:t>
+      </w:r>
+    </w:p>
+    <w:p>
+      <w:pPr>
+        <w:ind w:firstLine="720"/>
+        <w:rPr>
+          <w:lang w:val="en-US"/>
+        </w:rPr>
+      </w:pPr>
+      <w:r>
+        <w:rPr>
+          <w:lang w:val="en-US"/>
+        </w:rPr>
+        <w:tab/>
+        <w:t xml:space="preserve">      SELECT COUNT(*) FROM tenBang;</w:t>
+      </w:r>
+    </w:p>
+    <w:p>
+      <w:pPr>
+        <w:rPr>
+          <w:lang w:val="en-US"/>
+        </w:rPr>
+      </w:pPr>
+      <w:r>
+        <w:rPr>
+          <w:lang w:val="en-US"/>
+        </w:rPr>
+        <w:t>Khác:</w:t>
+      </w:r>
+    </w:p>
+    <w:p>
+      <w:pPr>
+        <w:pStyle w:val="ListParagraph"/>
+        <w:numPr>
+          <w:ilvl w:val="0"/>
+          <w:numId w:val="3"/>
+        </w:numPr>
+        <w:rPr>
+          <w:lang w:val="en-US"/>
+        </w:rPr>
+      </w:pPr>
+      <w:r>
+        <w:rPr>
+          <w:lang w:val="en-US"/>
+        </w:rPr>
+        <w:t>Không hỗ trợ: JOIN, GROUP BY, FOREIGN KEY ( viết và truy vấn dữ liệu nhanh hơn, chi phí đọc cao)</w:t>
+      </w:r>
+    </w:p>
+    <w:p>
+      <w:pPr>
+        <w:pStyle w:val="ListParagraph"/>
+        <w:numPr>
+          <w:ilvl w:val="0"/>
+          <w:numId w:val="3"/>
+        </w:numPr>
+        <w:rPr>
+          <w:lang w:val="en-US"/>
+        </w:rPr>
+      </w:pPr>
+      <w:r>
+        <w:rPr>
+          <w:lang w:val="en-US"/>
+        </w:rPr>
+        <w:lastRenderedPageBreak/>
+        <w:t>Câu lệnh UPDATE giống với SQL, tuy nhiên, cơ chế lại khác. CQL cập nhật dữ liệu nhưng không cần đọc, nếu dòng không tồn tại thì sẽ được tạo mới ( giảm chi phí update)</w:t>
+      </w:r>
+    </w:p>
+    <w:p>
+      <w:pPr>
+        <w:pStyle w:val="ListParagraph"/>
+        <w:numPr>
+          <w:ilvl w:val="0"/>
+          <w:numId w:val="3"/>
+        </w:numPr>
+        <w:rPr>
+          <w:lang w:val="en-US"/>
+        </w:rPr>
+      </w:pPr>
+      <w:r>
+        <w:rPr>
+          <w:lang w:val="en-US"/>
+        </w:rPr>
+        <w:t>Cơ chế INSERT cũng có sự khác biệt: cũng không đọc dữ liệu, nếu dữ liệu đã tồn tại thì sẽ được thay thế.</w:t>
+      </w:r>
+    </w:p>
+    <w:p>
+      <w:pPr>
+        <w:pStyle w:val="ListParagraph"/>
+        <w:numPr>
+          <w:ilvl w:val="0"/>
+          <w:numId w:val="3"/>
+        </w:numPr>
+        <w:rPr>
+          <w:lang w:val="en-US"/>
+        </w:rPr>
+      </w:pPr>
+      <w:r>
+        <w:rPr>
+          <w:lang w:val="en-US"/>
+        </w:rPr>
+        <w:t>Time to live (TTL): cho phép cài đặt TTL cho một dòng dữ liệu, sau thời gian này dòng dữ liệu sẽ không thể được truy vấn. ( TTL được tính theo giây)</w:t>
+      </w:r>
+    </w:p>
+    <w:p>
+      <w:pPr>
+        <w:pStyle w:val="ListParagraph"/>
+        <w:numPr>
+          <w:ilvl w:val="0"/>
+          <w:numId w:val="3"/>
+        </w:numPr>
+        <w:rPr>
+          <w:lang w:val="en-US"/>
+        </w:rPr>
+      </w:pPr>
+      <w:r>
+        <w:rPr>
+          <w:lang w:val="en-US"/>
+        </w:rPr>
+        <w:t>Có lệnh để theo dõi đường truy vấn qua các node ( vì vậy chi phí đọc cao)</w:t>
+      </w:r>
+    </w:p>
+    <w:p>
+      <w:pPr>
+        <w:pStyle w:val="ListParagraph"/>
+        <w:numPr>
+          <w:ilvl w:val="0"/>
+          <w:numId w:val="3"/>
+        </w:numPr>
+        <w:rPr>
+          <w:lang w:val="en-US"/>
+        </w:rPr>
+      </w:pPr>
+      <w:r>
+        <w:rPr>
+          <w:lang w:val="en-US"/>
+        </w:rPr>
+        <w:t xml:space="preserve">Modeling: </w:t>
+      </w:r>
+    </w:p>
+    <w:p>
+      <w:pPr>
+        <w:pStyle w:val="ListParagraph"/>
+        <w:numPr>
+          <w:ilvl w:val="1"/>
+          <w:numId w:val="3"/>
+        </w:numPr>
+        <w:rPr>
+          <w:lang w:val="en-US"/>
+        </w:rPr>
+      </w:pPr>
+      <w:r>
+        <w:rPr>
+          <w:lang w:val="en-US"/>
+        </w:rPr>
+        <w:t>Lưu trữ dữ liệu dưới dạng không chuẩn hóa</w:t>
+      </w:r>
+    </w:p>
+    <w:p>
+      <w:pPr>
+        <w:pStyle w:val="ListParagraph"/>
+        <w:numPr>
+          <w:ilvl w:val="1"/>
+          <w:numId w:val="3"/>
+        </w:numPr>
+        <w:rPr>
+          <w:lang w:val="en-US"/>
+        </w:rPr>
+      </w:pPr>
+      <w:r>
+        <w:rPr>
+          <w:lang w:val="en-US"/>
+        </w:rPr>
+        <w:t>Lưu trữ dữ liệu có cấu trúc hoặc không có cấu trúc</w:t>
+      </w:r>
       <w:bookmarkStart w:id="0" w:name="_GoBack"/>
-      <w:r>
-        <w:rPr>
-          <w:color w:val="FF0000"/>
-          <w:lang w:val="en-US"/>
-        </w:rPr>
-        <w:t>So sánh với SQL:</w:t>
-      </w:r>
-    </w:p>
-    <w:bookmarkEnd w:id="0"/>
-    <w:p>
-      <w:pPr>
-        <w:ind w:firstLine="720"/>
-      </w:pPr>
-      <w:r>
-        <w:rPr>
-          <w:lang w:val="en-US"/>
-        </w:rPr>
-        <w:t>Tạo bảng: CREATE TABLE IF NOT EXISTS tenBang ( id INT PRIMARY KEY</w:t>
-      </w:r>
-      <w:r>
-        <w:t>);</w:t>
-      </w:r>
-    </w:p>
-    <w:p>
-      <w:pPr>
-        <w:ind w:firstLine="720"/>
-        <w:rPr>
-          <w:lang w:val="en-US"/>
-        </w:rPr>
-      </w:pPr>
-      <w:r>
-        <w:t>Cập nhật bảng:</w:t>
-      </w:r>
-      <w:r>
-        <w:rPr>
-          <w:lang w:val="en-US"/>
-        </w:rPr>
-        <w:t xml:space="preserve"> ALTER TABLE  tenBang ADD </w:t>
-      </w:r>
-      <w:r>
-        <w:rPr>
-          <w:lang w:val="en-US"/>
-        </w:rPr>
-        <w:t>tenCot KieuDuLieu;</w:t>
-      </w:r>
+      <w:bookmarkEnd w:id="0"/>
     </w:p>
     <w:p>
       <w:pPr>
@@ -1316,38 +1527,16 @@
           <w:color w:val="343434"/>
         </w:rPr>
       </w:pPr>
-      <w:proofErr w:type="spellStart"/>
-      <w:r>
-        <w:t>Ví</w:t>
-      </w:r>
-      <w:proofErr w:type="spellEnd"/>
-      <w:r>
-        <w:t xml:space="preserve"> </w:t>
-      </w:r>
-      <w:proofErr w:type="spellStart"/>
-      <w:r>
-        <w:t>dụ</w:t>
-      </w:r>
-      <w:proofErr w:type="spellEnd"/>
-      <w:r>
-        <w:t xml:space="preserve">: </w:t>
+      <w:r>
+        <w:t xml:space="preserve">Ví dụ: </w:t>
       </w:r>
       <w:r>
         <w:rPr>
           <w:rFonts w:ascii="Consolas" w:hAnsi="Consolas"/>
           <w:color w:val="343434"/>
         </w:rPr>
-        <w:t xml:space="preserve">Create table </w:t>
-      </w:r>
-      <w:proofErr w:type="spellStart"/>
-      <w:r>
-        <w:rPr>
-          <w:rFonts w:ascii="Consolas" w:hAnsi="Consolas"/>
-          <w:color w:val="343434"/>
-        </w:rPr>
-        <w:t>University.Teacher</w:t>
-      </w:r>
-      <w:proofErr w:type="spellEnd"/>
+        <w:t>Create table University.Teacher</w:t>
+      </w:r>
     </w:p>
     <w:p>
       <w:pPr>
@@ -1436,31 +1625,7 @@
           <w:szCs w:val="20"/>
           <w:lang w:val="en-US"/>
         </w:rPr>
-        <w:t xml:space="preserve">id </w:t>
-      </w:r>
-      <w:proofErr w:type="spellStart"/>
-      <w:r>
-        <w:rPr>
-          <w:rFonts w:ascii="Consolas" w:eastAsia="Times New Roman" w:hAnsi="Consolas" w:cs="Courier New"/>
-          <w:noProof w:val="0"/>
-          <w:color w:val="343434"/>
-          <w:sz w:val="20"/>
-          <w:szCs w:val="20"/>
-          <w:lang w:val="en-US"/>
-        </w:rPr>
-        <w:t>int</w:t>
-      </w:r>
-      <w:proofErr w:type="spellEnd"/>
-      <w:r>
-        <w:rPr>
-          <w:rFonts w:ascii="Consolas" w:eastAsia="Times New Roman" w:hAnsi="Consolas" w:cs="Courier New"/>
-          <w:noProof w:val="0"/>
-          <w:color w:val="343434"/>
-          <w:sz w:val="20"/>
-          <w:szCs w:val="20"/>
-          <w:lang w:val="en-US"/>
-        </w:rPr>
-        <w:t>,</w:t>
+        <w:t>id int,</w:t>
       </w:r>
     </w:p>
     <w:p>
@@ -1748,49 +1913,23 @@
           <w:szCs w:val="24"/>
         </w:rPr>
       </w:pPr>
-      <w:proofErr w:type="spellStart"/>
-      <w:r>
-        <w:t>Ví</w:t>
-      </w:r>
-      <w:proofErr w:type="spellEnd"/>
-      <w:r>
-        <w:t xml:space="preserve"> </w:t>
-      </w:r>
-      <w:proofErr w:type="spellStart"/>
-      <w:proofErr w:type="gramStart"/>
-      <w:r>
-        <w:t>dụ</w:t>
-      </w:r>
-      <w:proofErr w:type="spellEnd"/>
-      <w:r>
-        <w:t xml:space="preserve"> :</w:t>
-      </w:r>
-      <w:proofErr w:type="gramEnd"/>
-      <w:r>
-        <w:rPr>
-          <w:rStyle w:val="ListParagraph"/>
+      <w:r>
+        <w:t>Ví dụ :</w:t>
+      </w:r>
+      <w:r>
+        <w:rPr>
           <w:color w:val="374C51"/>
           <w:bdr w:val="none" w:sz="0" w:space="0" w:color="auto" w:frame="1"/>
         </w:rPr>
         <w:t xml:space="preserve"> </w:t>
       </w:r>
-      <w:proofErr w:type="spellStart"/>
       <w:r>
         <w:rPr>
           <w:rStyle w:val="hljs-operator"/>
           <w:color w:val="374C51"/>
           <w:bdr w:val="none" w:sz="0" w:space="0" w:color="auto" w:frame="1"/>
         </w:rPr>
-        <w:t>cqlsh</w:t>
-      </w:r>
-      <w:proofErr w:type="spellEnd"/>
-      <w:r>
-        <w:rPr>
-          <w:rStyle w:val="hljs-operator"/>
-          <w:color w:val="374C51"/>
-          <w:bdr w:val="none" w:sz="0" w:space="0" w:color="auto" w:frame="1"/>
-        </w:rPr>
-        <w:t xml:space="preserve">&gt; </w:t>
+        <w:t xml:space="preserve">cqlsh&gt; </w:t>
       </w:r>
       <w:r>
         <w:rPr>
@@ -1826,25 +1965,7 @@
           <w:color w:val="374C51"/>
           <w:bdr w:val="none" w:sz="0" w:space="0" w:color="auto" w:frame="1"/>
         </w:rPr>
-        <w:t xml:space="preserve"> </w:t>
-      </w:r>
-      <w:proofErr w:type="spellStart"/>
-      <w:r>
-        <w:rPr>
-          <w:rStyle w:val="hljs-operator"/>
-          <w:color w:val="374C51"/>
-          <w:bdr w:val="none" w:sz="0" w:space="0" w:color="auto" w:frame="1"/>
-        </w:rPr>
-        <w:t>cycling.upcoming_calendar</w:t>
-      </w:r>
-      <w:proofErr w:type="spellEnd"/>
-      <w:r>
-        <w:rPr>
-          <w:rStyle w:val="hljs-operator"/>
-          <w:color w:val="374C51"/>
-          <w:bdr w:val="none" w:sz="0" w:space="0" w:color="auto" w:frame="1"/>
-        </w:rPr>
-        <w:t xml:space="preserve"> ( </w:t>
+        <w:t xml:space="preserve"> cycling.upcoming_calendar ( </w:t>
       </w:r>
       <w:r>
         <w:rPr>
@@ -1864,7 +1985,6 @@
         </w:rPr>
         <w:t xml:space="preserve"> </w:t>
       </w:r>
-      <w:proofErr w:type="spellStart"/>
       <w:r>
         <w:rPr>
           <w:rStyle w:val="hljs-builtin"/>
@@ -1873,7 +1993,6 @@
         </w:rPr>
         <w:t>int</w:t>
       </w:r>
-      <w:proofErr w:type="spellEnd"/>
       <w:r>
         <w:rPr>
           <w:rStyle w:val="hljs-operator"/>
@@ -1900,7 +2019,6 @@
         </w:rPr>
         <w:t xml:space="preserve"> </w:t>
       </w:r>
-      <w:proofErr w:type="spellStart"/>
       <w:r>
         <w:rPr>
           <w:rStyle w:val="hljs-builtin"/>
@@ -1909,7 +2027,6 @@
         </w:rPr>
         <w:t>int</w:t>
       </w:r>
-      <w:proofErr w:type="spellEnd"/>
       <w:r>
         <w:rPr>
           <w:rStyle w:val="hljs-operator"/>
@@ -2503,6 +2620,118 @@
     </w:lvl>
   </w:abstractNum>
   <w:abstractNum w:abstractNumId="1" w15:restartNumberingAfterBreak="0">
+    <w:nsid w:val="3E0B657F"/>
+    <w:multiLevelType w:val="hybridMultilevel"/>
+    <w:tmpl w:val="E578D9A6"/>
+    <w:lvl w:ilvl="0" w:tplc="453210E0">
+      <w:numFmt w:val="bullet"/>
+      <w:lvlText w:val="-"/>
+      <w:lvlJc w:val="left"/>
+      <w:pPr>
+        <w:ind w:left="1080" w:hanging="360"/>
+      </w:pPr>
+      <w:rPr>
+        <w:rFonts w:ascii="Times New Roman" w:eastAsiaTheme="minorHAnsi" w:hAnsi="Times New Roman" w:cs="Times New Roman" w:hint="default"/>
+      </w:rPr>
+    </w:lvl>
+    <w:lvl w:ilvl="1" w:tplc="04090003">
+      <w:start w:val="1"/>
+      <w:numFmt w:val="bullet"/>
+      <w:lvlText w:val="o"/>
+      <w:lvlJc w:val="left"/>
+      <w:pPr>
+        <w:ind w:left="1800" w:hanging="360"/>
+      </w:pPr>
+      <w:rPr>
+        <w:rFonts w:ascii="Courier New" w:hAnsi="Courier New" w:cs="Courier New" w:hint="default"/>
+      </w:rPr>
+    </w:lvl>
+    <w:lvl w:ilvl="2" w:tplc="04090005" w:tentative="1">
+      <w:start w:val="1"/>
+      <w:numFmt w:val="bullet"/>
+      <w:lvlText w:val=""/>
+      <w:lvlJc w:val="left"/>
+      <w:pPr>
+        <w:ind w:left="2520" w:hanging="360"/>
+      </w:pPr>
+      <w:rPr>
+        <w:rFonts w:ascii="Wingdings" w:hAnsi="Wingdings" w:hint="default"/>
+      </w:rPr>
+    </w:lvl>
+    <w:lvl w:ilvl="3" w:tplc="04090001" w:tentative="1">
+      <w:start w:val="1"/>
+      <w:numFmt w:val="bullet"/>
+      <w:lvlText w:val=""/>
+      <w:lvlJc w:val="left"/>
+      <w:pPr>
+        <w:ind w:left="3240" w:hanging="360"/>
+      </w:pPr>
+      <w:rPr>
+        <w:rFonts w:ascii="Symbol" w:hAnsi="Symbol" w:hint="default"/>
+      </w:rPr>
+    </w:lvl>
+    <w:lvl w:ilvl="4" w:tplc="04090003" w:tentative="1">
+      <w:start w:val="1"/>
+      <w:numFmt w:val="bullet"/>
+      <w:lvlText w:val="o"/>
+      <w:lvlJc w:val="left"/>
+      <w:pPr>
+        <w:ind w:left="3960" w:hanging="360"/>
+      </w:pPr>
+      <w:rPr>
+        <w:rFonts w:ascii="Courier New" w:hAnsi="Courier New" w:cs="Courier New" w:hint="default"/>
+      </w:rPr>
+    </w:lvl>
+    <w:lvl w:ilvl="5" w:tplc="04090005" w:tentative="1">
+      <w:start w:val="1"/>
+      <w:numFmt w:val="bullet"/>
+      <w:lvlText w:val=""/>
+      <w:lvlJc w:val="left"/>
+      <w:pPr>
+        <w:ind w:left="4680" w:hanging="360"/>
+      </w:pPr>
+      <w:rPr>
+        <w:rFonts w:ascii="Wingdings" w:hAnsi="Wingdings" w:hint="default"/>
+      </w:rPr>
+    </w:lvl>
+    <w:lvl w:ilvl="6" w:tplc="04090001" w:tentative="1">
+      <w:start w:val="1"/>
+      <w:numFmt w:val="bullet"/>
+      <w:lvlText w:val=""/>
+      <w:lvlJc w:val="left"/>
+      <w:pPr>
+        <w:ind w:left="5400" w:hanging="360"/>
+      </w:pPr>
+      <w:rPr>
+        <w:rFonts w:ascii="Symbol" w:hAnsi="Symbol" w:hint="default"/>
+      </w:rPr>
+    </w:lvl>
+    <w:lvl w:ilvl="7" w:tplc="04090003" w:tentative="1">
+      <w:start w:val="1"/>
+      <w:numFmt w:val="bullet"/>
+      <w:lvlText w:val="o"/>
+      <w:lvlJc w:val="left"/>
+      <w:pPr>
+        <w:ind w:left="6120" w:hanging="360"/>
+      </w:pPr>
+      <w:rPr>
+        <w:rFonts w:ascii="Courier New" w:hAnsi="Courier New" w:cs="Courier New" w:hint="default"/>
+      </w:rPr>
+    </w:lvl>
+    <w:lvl w:ilvl="8" w:tplc="04090005" w:tentative="1">
+      <w:start w:val="1"/>
+      <w:numFmt w:val="bullet"/>
+      <w:lvlText w:val=""/>
+      <w:lvlJc w:val="left"/>
+      <w:pPr>
+        <w:ind w:left="6840" w:hanging="360"/>
+      </w:pPr>
+      <w:rPr>
+        <w:rFonts w:ascii="Wingdings" w:hAnsi="Wingdings" w:hint="default"/>
+      </w:rPr>
+    </w:lvl>
+  </w:abstractNum>
+  <w:abstractNum w:abstractNumId="2" w15:restartNumberingAfterBreak="0">
     <w:nsid w:val="44F05B3B"/>
     <w:multiLevelType w:val="hybridMultilevel"/>
     <w:tmpl w:val="82E873B4"/>
@@ -2592,10 +2821,13 @@
     </w:lvl>
   </w:abstractNum>
   <w:num w:numId="1">
-    <w:abstractNumId w:val="1"/>
+    <w:abstractNumId w:val="2"/>
   </w:num>
   <w:num w:numId="2">
     <w:abstractNumId w:val="0"/>
+  </w:num>
+  <w:num w:numId="3">
+    <w:abstractNumId w:val="1"/>
   </w:num>
 </w:numbering>
 </file>

</xml_diff>